<commit_message>
Separate benefits from features in main Readme
</commit_message>
<xml_diff>
--- a/BlogDrafts/WangRosenberg-2021-LivingWithinOurMeans-AdaptDepletionsToInflows.docx
+++ b/BlogDrafts/WangRosenberg-2021-LivingWithinOurMeans-AdaptDepletionsToInflows.docx
@@ -15,8 +15,6 @@
           <w:szCs w:val="28"/>
         </w:rPr>
       </w:pPr>
-      <w:bookmarkStart w:id="0" w:name="_GoBack"/>
-      <w:bookmarkEnd w:id="0"/>
       <w:r>
         <w:rPr>
           <w:rFonts w:ascii="Times New Roman" w:eastAsia="Times New Roman" w:hAnsi="Times New Roman" w:cs="Times New Roman"/>
@@ -17201,22 +17199,32 @@
           <w:rFonts w:ascii="Times New Roman" w:eastAsia="Times New Roman" w:hAnsi="Times New Roman" w:cs="Times New Roman"/>
           <w:color w:val="000000"/>
         </w:rPr>
-        <w:t>This work benefited from discussions with</w:t>
-      </w:r>
-      <w:r>
-        <w:rPr>
-          <w:rFonts w:ascii="Times New Roman" w:eastAsia="Times New Roman" w:hAnsi="Times New Roman" w:cs="Times New Roman"/>
-          <w:color w:val="000000"/>
-        </w:rPr>
-        <w:t xml:space="preserve"> Chris Harris</w:t>
-      </w:r>
-      <w:r>
-        <w:rPr>
-          <w:rFonts w:ascii="Times New Roman" w:eastAsia="Times New Roman" w:hAnsi="Times New Roman" w:cs="Times New Roman"/>
-          <w:color w:val="000000"/>
-        </w:rPr>
-        <w:t xml:space="preserve"> and Sara Larsen</w:t>
-      </w:r>
+        <w:t xml:space="preserve">This work benefited from </w:t>
+      </w:r>
+      <w:r>
+        <w:rPr>
+          <w:rFonts w:ascii="Times New Roman" w:eastAsia="Times New Roman" w:hAnsi="Times New Roman" w:cs="Times New Roman"/>
+          <w:color w:val="000000"/>
+        </w:rPr>
+        <w:lastRenderedPageBreak/>
+        <w:t>discussions with</w:t>
+      </w:r>
+      <w:r>
+        <w:rPr>
+          <w:rFonts w:ascii="Times New Roman" w:eastAsia="Times New Roman" w:hAnsi="Times New Roman" w:cs="Times New Roman"/>
+          <w:color w:val="000000"/>
+        </w:rPr>
+        <w:t xml:space="preserve"> </w:t>
+      </w:r>
+      <w:r>
+        <w:rPr>
+          <w:rFonts w:ascii="Times New Roman" w:eastAsia="Times New Roman" w:hAnsi="Times New Roman" w:cs="Times New Roman"/>
+          <w:color w:val="000000"/>
+        </w:rPr>
+        <w:t>one Upper and one Lower Basin manager</w:t>
+      </w:r>
+      <w:bookmarkStart w:id="0" w:name="_GoBack"/>
+      <w:bookmarkEnd w:id="0"/>
       <w:r>
         <w:rPr>
           <w:rFonts w:ascii="Times New Roman" w:eastAsia="Times New Roman" w:hAnsi="Times New Roman" w:cs="Times New Roman"/>
@@ -17312,7 +17320,6 @@
           <w:bCs/>
           <w:color w:val="000000"/>
         </w:rPr>
-        <w:lastRenderedPageBreak/>
         <w:t>Data Availability</w:t>
       </w:r>
       <w:r>
@@ -18170,6 +18177,7 @@
           <w:rFonts w:ascii="Times New Roman" w:eastAsia="Times New Roman" w:hAnsi="Times New Roman" w:cs="Times New Roman"/>
           <w:color w:val="000000"/>
         </w:rPr>
+        <w:lastRenderedPageBreak/>
         <w:t xml:space="preserve">Klipsch, J. D., </w:t>
       </w:r>
       <w:r>
@@ -18275,7 +18283,6 @@
           <w:rFonts w:ascii="TimesNewRomanPSMT" w:hAnsi="TimesNewRomanPSMT" w:cs="TimesNewRomanPSMT"/>
           <w:color w:val="000000"/>
         </w:rPr>
-        <w:lastRenderedPageBreak/>
         <w:t xml:space="preserve">Kuhn, E. and J. </w:t>
       </w:r>
       <w:r>
@@ -18978,6 +18985,7 @@
           <w:rFonts w:ascii="TimesNewRomanPSMT" w:hAnsi="TimesNewRomanPSMT" w:cs="TimesNewRomanPSMT"/>
           <w:color w:val="000000"/>
         </w:rPr>
+        <w:lastRenderedPageBreak/>
         <w:t>USBR, (2007</w:t>
       </w:r>
       <w:r>
@@ -19025,7 +19033,6 @@
           <w:rFonts w:ascii="TimesNewRomanPSMT" w:hAnsi="TimesNewRomanPSMT" w:cs="TimesNewRomanPSMT"/>
           <w:color w:val="000000"/>
         </w:rPr>
-        <w:lastRenderedPageBreak/>
         <w:t>USBR. (2007</w:t>
       </w:r>
       <w:r>
@@ -19863,6 +19870,7 @@
           <w:bCs/>
           <w:color w:val="000000"/>
         </w:rPr>
+        <w:lastRenderedPageBreak/>
         <w:t>Appendix</w:t>
       </w:r>
       <w:r>
@@ -19888,7 +19896,6 @@
           <w:rFonts w:ascii="Times New Roman" w:eastAsia="Times New Roman" w:hAnsi="Times New Roman" w:cs="Times New Roman"/>
           <w:color w:val="000000"/>
         </w:rPr>
-        <w:lastRenderedPageBreak/>
         <w:t>In Figure A.1, w</w:t>
       </w:r>
       <w:r>
@@ -25351,7 +25358,7 @@
 </file>
 
 <file path=customXml/itemProps1.xml><?xml version="1.0" encoding="utf-8"?>
-<ds:datastoreItem xmlns:ds="http://schemas.openxmlformats.org/officeDocument/2006/customXml" ds:itemID="{8363A864-C441-400A-80A4-FC938073BA28}">
+<ds:datastoreItem xmlns:ds="http://schemas.openxmlformats.org/officeDocument/2006/customXml" ds:itemID="{C2070040-A700-4378-BB65-2998D4EF2927}">
   <ds:schemaRefs>
     <ds:schemaRef ds:uri="http://schemas.openxmlformats.org/officeDocument/2006/bibliography"/>
   </ds:schemaRefs>

</xml_diff>